<commit_message>
Report changes and adding jar
</commit_message>
<xml_diff>
--- a/Assignment_4/Report.docx
+++ b/Assignment_4/Report.docx
@@ -1,6 +1,6 @@
 
 <file path=word/document.xml><?xml version="1.0" encoding="utf-8"?>
-<w:document xmlns:wpc="http://schemas.microsoft.com/office/word/2010/wordprocessingCanvas" xmlns:mc="http://schemas.openxmlformats.org/markup-compatibility/2006" xmlns:o="urn:schemas-microsoft-com:office:office" xmlns:r="http://schemas.openxmlformats.org/officeDocument/2006/relationships" xmlns:m="http://schemas.openxmlformats.org/officeDocument/2006/math" xmlns:v="urn:schemas-microsoft-com:vml" xmlns:wp14="http://schemas.microsoft.com/office/word/2010/wordprocessingDrawing" xmlns:wp="http://schemas.openxmlformats.org/drawingml/2006/wordprocessingDrawing" xmlns:w10="urn:schemas-microsoft-com:office:word" xmlns:w="http://schemas.openxmlformats.org/wordprocessingml/2006/main" xmlns:w14="http://schemas.microsoft.com/office/word/2010/wordml" xmlns:w15="http://schemas.microsoft.com/office/word/2012/wordml" xmlns:wpg="http://schemas.microsoft.com/office/word/2010/wordprocessingGroup" xmlns:wpi="http://schemas.microsoft.com/office/word/2010/wordprocessingInk" xmlns:wne="http://schemas.microsoft.com/office/word/2006/wordml" xmlns:wps="http://schemas.microsoft.com/office/word/2010/wordprocessingShape" mc:Ignorable="w14 w15 wp14">
+<w:document xmlns:wpc="http://schemas.microsoft.com/office/word/2010/wordprocessingCanvas" xmlns:cx="http://schemas.microsoft.com/office/drawing/2014/chartex" xmlns:cx1="http://schemas.microsoft.com/office/drawing/2015/9/8/chartex" xmlns:cx2="http://schemas.microsoft.com/office/drawing/2015/10/21/chartex" xmlns:cx3="http://schemas.microsoft.com/office/drawing/2016/5/9/chartex" xmlns:cx4="http://schemas.microsoft.com/office/drawing/2016/5/10/chartex" xmlns:cx5="http://schemas.microsoft.com/office/drawing/2016/5/11/chartex" xmlns:cx6="http://schemas.microsoft.com/office/drawing/2016/5/12/chartex" xmlns:cx7="http://schemas.microsoft.com/office/drawing/2016/5/13/chartex" xmlns:cx8="http://schemas.microsoft.com/office/drawing/2016/5/14/chartex" xmlns:mc="http://schemas.openxmlformats.org/markup-compatibility/2006" xmlns:aink="http://schemas.microsoft.com/office/drawing/2016/ink" xmlns:am3d="http://schemas.microsoft.com/office/drawing/2017/model3d" xmlns:o="urn:schemas-microsoft-com:office:office" xmlns:r="http://schemas.openxmlformats.org/officeDocument/2006/relationships" xmlns:m="http://schemas.openxmlformats.org/officeDocument/2006/math" xmlns:v="urn:schemas-microsoft-com:vml" xmlns:wp14="http://schemas.microsoft.com/office/word/2010/wordprocessingDrawing" xmlns:wp="http://schemas.openxmlformats.org/drawingml/2006/wordprocessingDrawing" xmlns:w10="urn:schemas-microsoft-com:office:word" xmlns:w="http://schemas.openxmlformats.org/wordprocessingml/2006/main" xmlns:w14="http://schemas.microsoft.com/office/word/2010/wordml" xmlns:w15="http://schemas.microsoft.com/office/word/2012/wordml" xmlns:w16cex="http://schemas.microsoft.com/office/word/2018/wordml/cex" xmlns:w16cid="http://schemas.microsoft.com/office/word/2016/wordml/cid" xmlns:w16="http://schemas.microsoft.com/office/word/2018/wordml" xmlns:w16se="http://schemas.microsoft.com/office/word/2015/wordml/symex" xmlns:wpg="http://schemas.microsoft.com/office/word/2010/wordprocessingGroup" xmlns:wpi="http://schemas.microsoft.com/office/word/2010/wordprocessingInk" xmlns:wne="http://schemas.microsoft.com/office/word/2006/wordml" xmlns:wps="http://schemas.microsoft.com/office/word/2010/wordprocessingShape" mc:Ignorable="w14 w15 w16se w16cid w16 w16cex wp14">
   <w:body>
     <w:p>
       <w:pPr>
@@ -91,7 +91,7 @@
           <w:lang w:val="en-US"/>
         </w:rPr>
         <w:drawing>
-          <wp:inline distT="114300" distB="114300" distL="114300" distR="114300">
+          <wp:inline distT="114300" distB="114300" distL="114300" distR="114300" wp14:anchorId="2B71BB9E" wp14:editId="45376C6C">
             <wp:extent cx="5943600" cy="38100"/>
             <wp:effectExtent l="0" t="0" r="0" b="0"/>
             <wp:docPr id="7" name="image6.png" descr="horizontal line"/>
@@ -645,15 +645,13 @@
       <w:pPr>
         <w:ind w:left="0"/>
       </w:pPr>
-      <w:bookmarkStart w:id="3" w:name="_GoBack"/>
-      <w:bookmarkEnd w:id="3"/>
       <w:r>
         <w:rPr>
           <w:noProof/>
           <w:lang w:val="en-US"/>
         </w:rPr>
         <w:drawing>
-          <wp:inline distT="0" distB="0" distL="0" distR="0">
+          <wp:inline distT="0" distB="0" distL="0" distR="0" wp14:anchorId="7A4744C5" wp14:editId="1B263C18">
             <wp:extent cx="6762750" cy="6181725"/>
             <wp:effectExtent l="0" t="0" r="0" b="9525"/>
             <wp:docPr id="2" name="Picture 2"/>
@@ -1376,26 +1374,7 @@
     </w:p>
     <w:p>
       <w:pPr>
-        <w:pStyle w:val="NormalWeb"/>
-        <w:shd w:val="clear" w:color="auto" w:fill="FFFFFF"/>
-        <w:spacing w:before="0" w:beforeAutospacing="0"/>
-        <w:ind w:left="720"/>
-        <w:rPr>
-          <w:b/>
-          <w:color w:val="222222"/>
-          <w:sz w:val="28"/>
-          <w:szCs w:val="28"/>
-        </w:rPr>
-      </w:pPr>
-    </w:p>
-    <w:p>
-      <w:pPr>
         <w:ind w:left="0"/>
-      </w:pPr>
-    </w:p>
-    <w:p>
-      <w:pPr>
-        <w:ind w:left="-566" w:firstLine="15"/>
       </w:pPr>
     </w:p>
     <w:p>
@@ -1416,6 +1395,7 @@
           <w:sz w:val="34"/>
           <w:szCs w:val="34"/>
         </w:rPr>
+        <w:lastRenderedPageBreak/>
         <w:t xml:space="preserve">Class Diagram:       </w:t>
       </w:r>
       <w:r>
@@ -1436,9 +1416,8 @@
           <w:noProof/>
           <w:lang w:val="en-US"/>
         </w:rPr>
-        <w:lastRenderedPageBreak/>
         <w:drawing>
-          <wp:inline distT="0" distB="0" distL="0" distR="0">
+          <wp:inline distT="0" distB="0" distL="0" distR="0" wp14:anchorId="24DC2862" wp14:editId="2D05EBE7">
             <wp:extent cx="6210300" cy="6654165"/>
             <wp:effectExtent l="0" t="0" r="0" b="0"/>
             <wp:docPr id="16" name="Picture 16"/>
@@ -1486,6 +1465,18 @@
         <w:shd w:val="clear" w:color="auto" w:fill="FFFFFF"/>
         <w:spacing w:before="0" w:beforeAutospacing="0"/>
         <w:rPr>
+          <w:b/>
+          <w:sz w:val="34"/>
+          <w:szCs w:val="34"/>
+        </w:rPr>
+      </w:pPr>
+    </w:p>
+    <w:p>
+      <w:pPr>
+        <w:pStyle w:val="NormalWeb"/>
+        <w:shd w:val="clear" w:color="auto" w:fill="FFFFFF"/>
+        <w:spacing w:before="0" w:beforeAutospacing="0"/>
+        <w:rPr>
           <w:rFonts w:ascii="Arial" w:hAnsi="Arial" w:cs="Arial"/>
           <w:b/>
           <w:color w:val="222222"/>
@@ -1499,6 +1490,7 @@
           <w:sz w:val="34"/>
           <w:szCs w:val="34"/>
         </w:rPr>
+        <w:lastRenderedPageBreak/>
         <w:t>Detailed Analysis</w:t>
       </w:r>
       <w:r>
@@ -1526,16 +1518,7 @@
           <w:sz w:val="24"/>
           <w:szCs w:val="24"/>
         </w:rPr>
-        <w:t xml:space="preserve">In this system, we maintain two data bases. These databases include hotel rooms and customer’s information. These can be modified by the end users. The room databases will include the room numbers and if they are vacant or occupied. The customers’ information database maintains all the </w:t>
-      </w:r>
-      <w:r>
-        <w:rPr>
-          <w:rFonts w:ascii="Times New Roman" w:hAnsi="Times New Roman" w:cs="Times New Roman"/>
-          <w:sz w:val="24"/>
-          <w:szCs w:val="24"/>
-        </w:rPr>
-        <w:lastRenderedPageBreak/>
-        <w:t>information about the customer such as name, number of occupants, assigned room, default room rate, phone number, whether or not the room is guaranteed, credit card number etc.</w:t>
+        <w:t>In this system, we maintain two data bases. These databases include hotel rooms and customer’s information. These can be modified by the end users. The room databases will include the room numbers and if they are vacant or occupied. The customers’ information database maintains all the information about the customer such as name, number of occupants, assigned room, default room rate, phone number, whether or not the room is guaranteed, credit card number etc.</w:t>
       </w:r>
     </w:p>
     <w:p>
@@ -1729,15 +1712,7 @@
         </w:rPr>
       </w:pPr>
       <w:r>
-        <w:t xml:space="preserve">When a customer checks in, the room number will be changed to </w:t>
-      </w:r>
-      <w:proofErr w:type="gramStart"/>
-      <w:r>
-        <w:t>occupied</w:t>
-      </w:r>
-      <w:proofErr w:type="gramEnd"/>
-      <w:r>
-        <w:t xml:space="preserve"> in the database.</w:t>
+        <w:t>When a customer checks in, the room number will be changed to occupied in the database.</w:t>
       </w:r>
     </w:p>
     <w:p>
@@ -1934,6 +1909,188 @@
         <w:pStyle w:val="NormalWeb"/>
         <w:shd w:val="clear" w:color="auto" w:fill="FFFFFF"/>
         <w:spacing w:before="0" w:beforeAutospacing="0"/>
+      </w:pPr>
+    </w:p>
+    <w:p>
+      <w:pPr>
+        <w:pStyle w:val="NormalWeb"/>
+        <w:shd w:val="clear" w:color="auto" w:fill="FFFFFF"/>
+        <w:spacing w:before="0" w:beforeAutospacing="0"/>
+      </w:pPr>
+    </w:p>
+    <w:p>
+      <w:pPr>
+        <w:pStyle w:val="NormalWeb"/>
+        <w:shd w:val="clear" w:color="auto" w:fill="FFFFFF"/>
+        <w:spacing w:before="0" w:beforeAutospacing="0"/>
+      </w:pPr>
+    </w:p>
+    <w:p>
+      <w:pPr>
+        <w:pStyle w:val="Heading1"/>
+        <w:spacing w:line="276" w:lineRule="auto"/>
+        <w:ind w:left="0"/>
+        <w:rPr>
+          <w:rFonts w:ascii="Times New Roman" w:eastAsia="Times New Roman" w:hAnsi="Times New Roman" w:cs="Times New Roman"/>
+          <w:sz w:val="34"/>
+          <w:szCs w:val="34"/>
+          <w:u w:val="single"/>
+        </w:rPr>
+      </w:pPr>
+      <w:r>
+        <w:rPr>
+          <w:rFonts w:ascii="Times New Roman" w:eastAsia="Times New Roman" w:hAnsi="Times New Roman" w:cs="Times New Roman"/>
+          <w:sz w:val="34"/>
+          <w:szCs w:val="34"/>
+        </w:rPr>
+        <w:lastRenderedPageBreak/>
+        <w:t xml:space="preserve">Class Diagram:       </w:t>
+      </w:r>
+      <w:r>
+        <w:rPr>
+          <w:rFonts w:ascii="Times New Roman" w:eastAsia="Times New Roman" w:hAnsi="Times New Roman" w:cs="Times New Roman"/>
+          <w:sz w:val="34"/>
+          <w:szCs w:val="34"/>
+          <w:u w:val="single"/>
+        </w:rPr>
+        <w:t>Multiple stops on travel plan</w:t>
+      </w:r>
+    </w:p>
+    <w:p/>
+    <w:p/>
+    <w:p>
+      <w:r>
+        <w:rPr>
+          <w:noProof/>
+        </w:rPr>
+        <w:drawing>
+          <wp:inline distT="0" distB="0" distL="0" distR="0" wp14:anchorId="0421AE68" wp14:editId="63990095">
+            <wp:extent cx="6210300" cy="4900295"/>
+            <wp:effectExtent l="0" t="0" r="0" b="0"/>
+            <wp:docPr id="6" name="Picture 6"/>
+            <wp:cNvGraphicFramePr>
+              <a:graphicFrameLocks xmlns:a="http://schemas.openxmlformats.org/drawingml/2006/main" noChangeAspect="1"/>
+            </wp:cNvGraphicFramePr>
+            <a:graphic xmlns:a="http://schemas.openxmlformats.org/drawingml/2006/main">
+              <a:graphicData uri="http://schemas.openxmlformats.org/drawingml/2006/picture">
+                <pic:pic xmlns:pic="http://schemas.openxmlformats.org/drawingml/2006/picture">
+                  <pic:nvPicPr>
+                    <pic:cNvPr id="0" name="Picture 5"/>
+                    <pic:cNvPicPr>
+                      <a:picLocks noChangeAspect="1" noChangeArrowheads="1"/>
+                    </pic:cNvPicPr>
+                  </pic:nvPicPr>
+                  <pic:blipFill>
+                    <a:blip r:embed="rId10">
+                      <a:extLst>
+                        <a:ext uri="{28A0092B-C50C-407E-A947-70E740481C1C}">
+                          <a14:useLocalDpi xmlns:a14="http://schemas.microsoft.com/office/drawing/2010/main" val="0"/>
+                        </a:ext>
+                      </a:extLst>
+                    </a:blip>
+                    <a:srcRect/>
+                    <a:stretch>
+                      <a:fillRect/>
+                    </a:stretch>
+                  </pic:blipFill>
+                  <pic:spPr bwMode="auto">
+                    <a:xfrm>
+                      <a:off x="0" y="0"/>
+                      <a:ext cx="6210300" cy="4900295"/>
+                    </a:xfrm>
+                    <a:prstGeom prst="rect">
+                      <a:avLst/>
+                    </a:prstGeom>
+                    <a:noFill/>
+                    <a:ln>
+                      <a:noFill/>
+                    </a:ln>
+                  </pic:spPr>
+                </pic:pic>
+              </a:graphicData>
+            </a:graphic>
+          </wp:inline>
+        </w:drawing>
+      </w:r>
+    </w:p>
+    <w:p/>
+    <w:p/>
+    <w:p/>
+    <w:p/>
+    <w:p/>
+    <w:p>
+      <w:pPr>
+        <w:pStyle w:val="NormalWeb"/>
+        <w:shd w:val="clear" w:color="auto" w:fill="FFFFFF"/>
+        <w:spacing w:before="0" w:beforeAutospacing="0"/>
+        <w:rPr>
+          <w:rFonts w:ascii="Arial" w:hAnsi="Arial" w:cs="Arial"/>
+          <w:b/>
+          <w:color w:val="222222"/>
+          <w:sz w:val="28"/>
+          <w:szCs w:val="28"/>
+        </w:rPr>
+      </w:pPr>
+      <w:r>
+        <w:rPr>
+          <w:b/>
+          <w:sz w:val="34"/>
+          <w:szCs w:val="34"/>
+        </w:rPr>
+        <w:lastRenderedPageBreak/>
+        <w:t>Detailed Analysis</w:t>
+      </w:r>
+      <w:r>
+        <w:rPr>
+          <w:rFonts w:ascii="Arial" w:hAnsi="Arial" w:cs="Arial"/>
+          <w:b/>
+          <w:color w:val="222222"/>
+          <w:sz w:val="28"/>
+          <w:szCs w:val="28"/>
+        </w:rPr>
+        <w:t>:</w:t>
+      </w:r>
+    </w:p>
+    <w:p>
+      <w:pPr>
+        <w:rPr>
+          <w:rFonts w:ascii="Times New Roman" w:hAnsi="Times New Roman" w:cs="Times New Roman"/>
+          <w:sz w:val="24"/>
+          <w:szCs w:val="24"/>
+        </w:rPr>
+      </w:pPr>
+      <w:r>
+        <w:rPr>
+          <w:rFonts w:ascii="Times New Roman" w:hAnsi="Times New Roman" w:cs="Times New Roman"/>
+          <w:sz w:val="24"/>
+          <w:szCs w:val="24"/>
+        </w:rPr>
+        <w:t>In this system</w:t>
+      </w:r>
+      <w:r>
+        <w:rPr>
+          <w:rFonts w:ascii="Times New Roman" w:hAnsi="Times New Roman" w:cs="Times New Roman"/>
+          <w:sz w:val="24"/>
+          <w:szCs w:val="24"/>
+        </w:rPr>
+        <w:t>, user will select multiple destinations and the travel agent will provide with the best suited travel plan based on the requirements like trip dates, season, mode of transport, hotel type, no of people travelling.</w:t>
+      </w:r>
+    </w:p>
+    <w:p>
+      <w:pPr>
+        <w:ind w:left="0"/>
+        <w:rPr>
+          <w:rFonts w:ascii="Times New Roman" w:hAnsi="Times New Roman" w:cs="Times New Roman"/>
+          <w:sz w:val="24"/>
+          <w:szCs w:val="24"/>
+        </w:rPr>
+      </w:pPr>
+    </w:p>
+    <w:p>
+      <w:pPr>
+        <w:pStyle w:val="NormalWeb"/>
+        <w:shd w:val="clear" w:color="auto" w:fill="FFFFFF"/>
+        <w:spacing w:before="0" w:beforeAutospacing="0"/>
         <w:rPr>
           <w:b/>
           <w:color w:val="222222"/>
@@ -1942,6 +2099,304 @@
           <w:shd w:val="clear" w:color="auto" w:fill="FFFFFF"/>
         </w:rPr>
       </w:pPr>
+      <w:r>
+        <w:rPr>
+          <w:b/>
+          <w:color w:val="222222"/>
+          <w:sz w:val="28"/>
+          <w:szCs w:val="28"/>
+          <w:shd w:val="clear" w:color="auto" w:fill="FFFFFF"/>
+        </w:rPr>
+        <w:t>Functional Requirements</w:t>
+      </w:r>
+      <w:r>
+        <w:rPr>
+          <w:b/>
+          <w:color w:val="222222"/>
+          <w:sz w:val="28"/>
+          <w:szCs w:val="28"/>
+          <w:shd w:val="clear" w:color="auto" w:fill="FFFFFF"/>
+        </w:rPr>
+        <w:t>:</w:t>
+      </w:r>
+    </w:p>
+    <w:p>
+      <w:pPr>
+        <w:pStyle w:val="NormalWeb"/>
+        <w:numPr>
+          <w:ilvl w:val="0"/>
+          <w:numId w:val="11"/>
+        </w:numPr>
+        <w:shd w:val="clear" w:color="auto" w:fill="FFFFFF"/>
+        <w:spacing w:before="0" w:beforeAutospacing="0"/>
+      </w:pPr>
+      <w:r>
+        <w:t>Allows</w:t>
+      </w:r>
+      <w:r>
+        <w:t xml:space="preserve"> customer to login and browse through different plans</w:t>
+      </w:r>
+    </w:p>
+    <w:p>
+      <w:pPr>
+        <w:pStyle w:val="NormalWeb"/>
+        <w:numPr>
+          <w:ilvl w:val="0"/>
+          <w:numId w:val="11"/>
+        </w:numPr>
+        <w:shd w:val="clear" w:color="auto" w:fill="FFFFFF"/>
+        <w:spacing w:before="0" w:beforeAutospacing="0"/>
+        <w:rPr>
+          <w:b/>
+          <w:color w:val="222222"/>
+          <w:sz w:val="28"/>
+          <w:szCs w:val="28"/>
+          <w:shd w:val="clear" w:color="auto" w:fill="FFFFFF"/>
+        </w:rPr>
+      </w:pPr>
+      <w:r>
+        <w:t>User can choose multiple stops and plans based on his requirements</w:t>
+      </w:r>
+      <w:r>
+        <w:t>.</w:t>
+      </w:r>
+    </w:p>
+    <w:p>
+      <w:pPr>
+        <w:pStyle w:val="NormalWeb"/>
+        <w:numPr>
+          <w:ilvl w:val="0"/>
+          <w:numId w:val="11"/>
+        </w:numPr>
+        <w:shd w:val="clear" w:color="auto" w:fill="FFFFFF"/>
+        <w:spacing w:before="0" w:beforeAutospacing="0"/>
+      </w:pPr>
+      <w:r>
+        <w:t>Customer submits his trip plan details.</w:t>
+      </w:r>
+    </w:p>
+    <w:p>
+      <w:pPr>
+        <w:pStyle w:val="NormalWeb"/>
+        <w:numPr>
+          <w:ilvl w:val="0"/>
+          <w:numId w:val="11"/>
+        </w:numPr>
+        <w:shd w:val="clear" w:color="auto" w:fill="FFFFFF"/>
+        <w:spacing w:before="0" w:beforeAutospacing="0"/>
+        <w:rPr>
+          <w:b/>
+          <w:color w:val="222222"/>
+          <w:sz w:val="28"/>
+          <w:szCs w:val="28"/>
+          <w:shd w:val="clear" w:color="auto" w:fill="FFFFFF"/>
+        </w:rPr>
+      </w:pPr>
+      <w:r>
+        <w:t>Travel agent provides with the itinerary and the best price quotation.</w:t>
+      </w:r>
+    </w:p>
+    <w:p>
+      <w:pPr>
+        <w:pStyle w:val="NormalWeb"/>
+        <w:numPr>
+          <w:ilvl w:val="0"/>
+          <w:numId w:val="11"/>
+        </w:numPr>
+        <w:shd w:val="clear" w:color="auto" w:fill="FFFFFF"/>
+        <w:spacing w:before="0" w:beforeAutospacing="0"/>
+        <w:rPr>
+          <w:b/>
+          <w:color w:val="222222"/>
+          <w:sz w:val="28"/>
+          <w:szCs w:val="28"/>
+          <w:shd w:val="clear" w:color="auto" w:fill="FFFFFF"/>
+        </w:rPr>
+      </w:pPr>
+      <w:r>
+        <w:t>Customer can accept or reject the offer plan.</w:t>
+      </w:r>
+    </w:p>
+    <w:p>
+      <w:pPr>
+        <w:pStyle w:val="NormalWeb"/>
+        <w:numPr>
+          <w:ilvl w:val="0"/>
+          <w:numId w:val="11"/>
+        </w:numPr>
+        <w:shd w:val="clear" w:color="auto" w:fill="FFFFFF"/>
+        <w:spacing w:before="0" w:beforeAutospacing="0"/>
+        <w:rPr>
+          <w:b/>
+          <w:color w:val="222222"/>
+          <w:sz w:val="28"/>
+          <w:szCs w:val="28"/>
+          <w:shd w:val="clear" w:color="auto" w:fill="FFFFFF"/>
+        </w:rPr>
+      </w:pPr>
+      <w:r>
+        <w:t>If accepted, advance payment option is shown, and trip is scheduled</w:t>
+      </w:r>
+      <w:r>
+        <w:t>.</w:t>
+      </w:r>
+    </w:p>
+    <w:p>
+      <w:pPr>
+        <w:pStyle w:val="NormalWeb"/>
+        <w:shd w:val="clear" w:color="auto" w:fill="FFFFFF"/>
+        <w:spacing w:before="0" w:beforeAutospacing="0"/>
+      </w:pPr>
+    </w:p>
+    <w:p>
+      <w:pPr>
+        <w:pStyle w:val="NormalWeb"/>
+        <w:shd w:val="clear" w:color="auto" w:fill="FFFFFF"/>
+        <w:spacing w:before="0" w:beforeAutospacing="0"/>
+        <w:rPr>
+          <w:b/>
+          <w:bCs/>
+        </w:rPr>
+      </w:pPr>
+      <w:r>
+        <w:rPr>
+          <w:b/>
+          <w:bCs/>
+        </w:rPr>
+        <w:t>How all these models are interlinked and implemented:</w:t>
+      </w:r>
+    </w:p>
+    <w:p>
+      <w:pPr>
+        <w:pStyle w:val="NormalWeb"/>
+        <w:shd w:val="clear" w:color="auto" w:fill="FFFFFF"/>
+        <w:spacing w:before="0" w:beforeAutospacing="0"/>
+        <w:rPr>
+          <w:b/>
+          <w:bCs/>
+          <w:color w:val="222222"/>
+          <w:sz w:val="28"/>
+          <w:szCs w:val="28"/>
+          <w:shd w:val="clear" w:color="auto" w:fill="FFFFFF"/>
+        </w:rPr>
+      </w:pPr>
+      <w:r>
+        <w:rPr>
+          <w:noProof/>
+        </w:rPr>
+        <w:drawing>
+          <wp:inline distT="0" distB="0" distL="0" distR="0" wp14:anchorId="67B15E47" wp14:editId="34B36C08">
+            <wp:extent cx="6210300" cy="2363470"/>
+            <wp:effectExtent l="0" t="0" r="0" b="0"/>
+            <wp:docPr id="9" name="Picture 9"/>
+            <wp:cNvGraphicFramePr>
+              <a:graphicFrameLocks xmlns:a="http://schemas.openxmlformats.org/drawingml/2006/main" noChangeAspect="1"/>
+            </wp:cNvGraphicFramePr>
+            <a:graphic xmlns:a="http://schemas.openxmlformats.org/drawingml/2006/main">
+              <a:graphicData uri="http://schemas.openxmlformats.org/drawingml/2006/picture">
+                <pic:pic xmlns:pic="http://schemas.openxmlformats.org/drawingml/2006/picture">
+                  <pic:nvPicPr>
+                    <pic:cNvPr id="0" name="Picture 7"/>
+                    <pic:cNvPicPr>
+                      <a:picLocks noChangeAspect="1" noChangeArrowheads="1"/>
+                    </pic:cNvPicPr>
+                  </pic:nvPicPr>
+                  <pic:blipFill>
+                    <a:blip r:embed="rId11">
+                      <a:extLst>
+                        <a:ext uri="{28A0092B-C50C-407E-A947-70E740481C1C}">
+                          <a14:useLocalDpi xmlns:a14="http://schemas.microsoft.com/office/drawing/2010/main" val="0"/>
+                        </a:ext>
+                      </a:extLst>
+                    </a:blip>
+                    <a:srcRect/>
+                    <a:stretch>
+                      <a:fillRect/>
+                    </a:stretch>
+                  </pic:blipFill>
+                  <pic:spPr bwMode="auto">
+                    <a:xfrm>
+                      <a:off x="0" y="0"/>
+                      <a:ext cx="6210300" cy="2363470"/>
+                    </a:xfrm>
+                    <a:prstGeom prst="rect">
+                      <a:avLst/>
+                    </a:prstGeom>
+                    <a:noFill/>
+                    <a:ln>
+                      <a:noFill/>
+                    </a:ln>
+                  </pic:spPr>
+                </pic:pic>
+              </a:graphicData>
+            </a:graphic>
+          </wp:inline>
+        </w:drawing>
+      </w:r>
+    </w:p>
+    <w:p>
+      <w:pPr>
+        <w:pStyle w:val="NormalWeb"/>
+        <w:shd w:val="clear" w:color="auto" w:fill="FFFFFF"/>
+        <w:spacing w:before="0" w:beforeAutospacing="0"/>
+      </w:pPr>
+    </w:p>
+    <w:p/>
+    <w:p>
+      <w:pPr>
+        <w:pStyle w:val="NormalWeb"/>
+        <w:shd w:val="clear" w:color="auto" w:fill="FFFFFF"/>
+        <w:spacing w:before="0" w:beforeAutospacing="0"/>
+      </w:pPr>
+    </w:p>
+    <w:p>
+      <w:pPr>
+        <w:pStyle w:val="NormalWeb"/>
+        <w:shd w:val="clear" w:color="auto" w:fill="FFFFFF"/>
+        <w:spacing w:before="0" w:beforeAutospacing="0"/>
+      </w:pPr>
+    </w:p>
+    <w:p>
+      <w:pPr>
+        <w:pStyle w:val="NormalWeb"/>
+        <w:shd w:val="clear" w:color="auto" w:fill="FFFFFF"/>
+        <w:spacing w:before="0" w:beforeAutospacing="0"/>
+      </w:pPr>
+    </w:p>
+    <w:p>
+      <w:pPr>
+        <w:pStyle w:val="NormalWeb"/>
+        <w:shd w:val="clear" w:color="auto" w:fill="FFFFFF"/>
+        <w:spacing w:before="0" w:beforeAutospacing="0"/>
+      </w:pPr>
+    </w:p>
+    <w:p>
+      <w:pPr>
+        <w:pStyle w:val="NormalWeb"/>
+        <w:shd w:val="clear" w:color="auto" w:fill="FFFFFF"/>
+        <w:spacing w:before="0" w:beforeAutospacing="0"/>
+        <w:rPr>
+          <w:b/>
+          <w:color w:val="222222"/>
+          <w:sz w:val="28"/>
+          <w:szCs w:val="28"/>
+          <w:shd w:val="clear" w:color="auto" w:fill="FFFFFF"/>
+        </w:rPr>
+      </w:pPr>
+    </w:p>
+    <w:p>
+      <w:pPr>
+        <w:pStyle w:val="NormalWeb"/>
+        <w:shd w:val="clear" w:color="auto" w:fill="FFFFFF"/>
+        <w:spacing w:before="0" w:beforeAutospacing="0"/>
+        <w:rPr>
+          <w:b/>
+          <w:color w:val="222222"/>
+          <w:sz w:val="28"/>
+          <w:szCs w:val="28"/>
+          <w:shd w:val="clear" w:color="auto" w:fill="FFFFFF"/>
+        </w:rPr>
+      </w:pPr>
     </w:p>
     <w:p>
       <w:pPr>
@@ -1953,10 +2408,10 @@
       </w:pPr>
     </w:p>
     <w:sectPr>
-      <w:headerReference w:type="default" r:id="rId10"/>
-      <w:footerReference w:type="default" r:id="rId11"/>
-      <w:headerReference w:type="first" r:id="rId12"/>
-      <w:footerReference w:type="first" r:id="rId13"/>
+      <w:headerReference w:type="default" r:id="rId12"/>
+      <w:footerReference w:type="default" r:id="rId13"/>
+      <w:headerReference w:type="first" r:id="rId14"/>
+      <w:footerReference w:type="first" r:id="rId15"/>
       <w:pgSz w:w="12240" w:h="15840"/>
       <w:pgMar w:top="1440" w:right="1020" w:bottom="1440" w:left="1440" w:header="0" w:footer="720" w:gutter="0"/>
       <w:pgNumType w:start="1"/>
@@ -1968,7 +2423,7 @@
 </file>
 
 <file path=word/endnotes.xml><?xml version="1.0" encoding="utf-8"?>
-<w:endnotes xmlns:wpc="http://schemas.microsoft.com/office/word/2010/wordprocessingCanvas" xmlns:mc="http://schemas.openxmlformats.org/markup-compatibility/2006" xmlns:o="urn:schemas-microsoft-com:office:office" xmlns:r="http://schemas.openxmlformats.org/officeDocument/2006/relationships" xmlns:m="http://schemas.openxmlformats.org/officeDocument/2006/math" xmlns:v="urn:schemas-microsoft-com:vml" xmlns:wp14="http://schemas.microsoft.com/office/word/2010/wordprocessingDrawing" xmlns:wp="http://schemas.openxmlformats.org/drawingml/2006/wordprocessingDrawing" xmlns:w10="urn:schemas-microsoft-com:office:word" xmlns:w="http://schemas.openxmlformats.org/wordprocessingml/2006/main" xmlns:w14="http://schemas.microsoft.com/office/word/2010/wordml" xmlns:w15="http://schemas.microsoft.com/office/word/2012/wordml" xmlns:wpg="http://schemas.microsoft.com/office/word/2010/wordprocessingGroup" xmlns:wpi="http://schemas.microsoft.com/office/word/2010/wordprocessingInk" xmlns:wne="http://schemas.microsoft.com/office/word/2006/wordml" xmlns:wps="http://schemas.microsoft.com/office/word/2010/wordprocessingShape" mc:Ignorable="w14 w15 wp14">
+<w:endnotes xmlns:wpc="http://schemas.microsoft.com/office/word/2010/wordprocessingCanvas" xmlns:cx="http://schemas.microsoft.com/office/drawing/2014/chartex" xmlns:cx1="http://schemas.microsoft.com/office/drawing/2015/9/8/chartex" xmlns:cx2="http://schemas.microsoft.com/office/drawing/2015/10/21/chartex" xmlns:cx3="http://schemas.microsoft.com/office/drawing/2016/5/9/chartex" xmlns:cx4="http://schemas.microsoft.com/office/drawing/2016/5/10/chartex" xmlns:cx5="http://schemas.microsoft.com/office/drawing/2016/5/11/chartex" xmlns:cx6="http://schemas.microsoft.com/office/drawing/2016/5/12/chartex" xmlns:cx7="http://schemas.microsoft.com/office/drawing/2016/5/13/chartex" xmlns:cx8="http://schemas.microsoft.com/office/drawing/2016/5/14/chartex" xmlns:mc="http://schemas.openxmlformats.org/markup-compatibility/2006" xmlns:aink="http://schemas.microsoft.com/office/drawing/2016/ink" xmlns:am3d="http://schemas.microsoft.com/office/drawing/2017/model3d" xmlns:o="urn:schemas-microsoft-com:office:office" xmlns:r="http://schemas.openxmlformats.org/officeDocument/2006/relationships" xmlns:m="http://schemas.openxmlformats.org/officeDocument/2006/math" xmlns:v="urn:schemas-microsoft-com:vml" xmlns:wp14="http://schemas.microsoft.com/office/word/2010/wordprocessingDrawing" xmlns:wp="http://schemas.openxmlformats.org/drawingml/2006/wordprocessingDrawing" xmlns:w10="urn:schemas-microsoft-com:office:word" xmlns:w="http://schemas.openxmlformats.org/wordprocessingml/2006/main" xmlns:w14="http://schemas.microsoft.com/office/word/2010/wordml" xmlns:w15="http://schemas.microsoft.com/office/word/2012/wordml" xmlns:w16cex="http://schemas.microsoft.com/office/word/2018/wordml/cex" xmlns:w16cid="http://schemas.microsoft.com/office/word/2016/wordml/cid" xmlns:w16="http://schemas.microsoft.com/office/word/2018/wordml" xmlns:w16se="http://schemas.microsoft.com/office/word/2015/wordml/symex" xmlns:wpg="http://schemas.microsoft.com/office/word/2010/wordprocessingGroup" xmlns:wpi="http://schemas.microsoft.com/office/word/2010/wordprocessingInk" xmlns:wne="http://schemas.microsoft.com/office/word/2006/wordml" xmlns:wps="http://schemas.microsoft.com/office/word/2010/wordprocessingShape" mc:Ignorable="w14 w15 w16se w16cid w16 w16cex wp14">
   <w:endnote w:type="separator" w:id="-1">
     <w:p>
       <w:pPr>
@@ -1993,7 +2448,7 @@
 </file>
 
 <file path=word/footer1.xml><?xml version="1.0" encoding="utf-8"?>
-<w:ftr xmlns:wpc="http://schemas.microsoft.com/office/word/2010/wordprocessingCanvas" xmlns:mc="http://schemas.openxmlformats.org/markup-compatibility/2006" xmlns:o="urn:schemas-microsoft-com:office:office" xmlns:r="http://schemas.openxmlformats.org/officeDocument/2006/relationships" xmlns:m="http://schemas.openxmlformats.org/officeDocument/2006/math" xmlns:v="urn:schemas-microsoft-com:vml" xmlns:wp14="http://schemas.microsoft.com/office/word/2010/wordprocessingDrawing" xmlns:wp="http://schemas.openxmlformats.org/drawingml/2006/wordprocessingDrawing" xmlns:w10="urn:schemas-microsoft-com:office:word" xmlns:w="http://schemas.openxmlformats.org/wordprocessingml/2006/main" xmlns:w14="http://schemas.microsoft.com/office/word/2010/wordml" xmlns:w15="http://schemas.microsoft.com/office/word/2012/wordml" xmlns:wpg="http://schemas.microsoft.com/office/word/2010/wordprocessingGroup" xmlns:wpi="http://schemas.microsoft.com/office/word/2010/wordprocessingInk" xmlns:wne="http://schemas.microsoft.com/office/word/2006/wordml" xmlns:wps="http://schemas.microsoft.com/office/word/2010/wordprocessingShape" mc:Ignorable="w14 w15 wp14">
+<w:ftr xmlns:wpc="http://schemas.microsoft.com/office/word/2010/wordprocessingCanvas" xmlns:cx="http://schemas.microsoft.com/office/drawing/2014/chartex" xmlns:cx1="http://schemas.microsoft.com/office/drawing/2015/9/8/chartex" xmlns:cx2="http://schemas.microsoft.com/office/drawing/2015/10/21/chartex" xmlns:cx3="http://schemas.microsoft.com/office/drawing/2016/5/9/chartex" xmlns:cx4="http://schemas.microsoft.com/office/drawing/2016/5/10/chartex" xmlns:cx5="http://schemas.microsoft.com/office/drawing/2016/5/11/chartex" xmlns:cx6="http://schemas.microsoft.com/office/drawing/2016/5/12/chartex" xmlns:cx7="http://schemas.microsoft.com/office/drawing/2016/5/13/chartex" xmlns:cx8="http://schemas.microsoft.com/office/drawing/2016/5/14/chartex" xmlns:mc="http://schemas.openxmlformats.org/markup-compatibility/2006" xmlns:aink="http://schemas.microsoft.com/office/drawing/2016/ink" xmlns:am3d="http://schemas.microsoft.com/office/drawing/2017/model3d" xmlns:o="urn:schemas-microsoft-com:office:office" xmlns:r="http://schemas.openxmlformats.org/officeDocument/2006/relationships" xmlns:m="http://schemas.openxmlformats.org/officeDocument/2006/math" xmlns:v="urn:schemas-microsoft-com:vml" xmlns:wp14="http://schemas.microsoft.com/office/word/2010/wordprocessingDrawing" xmlns:wp="http://schemas.openxmlformats.org/drawingml/2006/wordprocessingDrawing" xmlns:w10="urn:schemas-microsoft-com:office:word" xmlns:w="http://schemas.openxmlformats.org/wordprocessingml/2006/main" xmlns:w14="http://schemas.microsoft.com/office/word/2010/wordml" xmlns:w15="http://schemas.microsoft.com/office/word/2012/wordml" xmlns:w16cex="http://schemas.microsoft.com/office/word/2018/wordml/cex" xmlns:w16cid="http://schemas.microsoft.com/office/word/2016/wordml/cid" xmlns:w16="http://schemas.microsoft.com/office/word/2018/wordml" xmlns:w16se="http://schemas.microsoft.com/office/word/2015/wordml/symex" xmlns:wpg="http://schemas.microsoft.com/office/word/2010/wordprocessingGroup" xmlns:wpi="http://schemas.microsoft.com/office/word/2010/wordprocessingInk" xmlns:wne="http://schemas.microsoft.com/office/word/2006/wordml" xmlns:wps="http://schemas.microsoft.com/office/word/2010/wordprocessingShape" mc:Ignorable="w14 w15 w16se w16cid w16 w16cex wp14">
   <w:p>
     <w:pPr>
       <w:pBdr>
@@ -2011,7 +2466,7 @@
         <w:lang w:val="en-US"/>
       </w:rPr>
       <w:drawing>
-        <wp:inline distT="114300" distB="114300" distL="114300" distR="114300">
+        <wp:inline distT="114300" distB="114300" distL="114300" distR="114300" wp14:anchorId="5D96297D" wp14:editId="64C27EBE">
           <wp:extent cx="5943600" cy="25400"/>
           <wp:effectExtent l="0" t="0" r="0" b="0"/>
           <wp:docPr id="1" name="image1.png" descr="horizontal line"/>
@@ -2098,7 +2553,7 @@
 </file>
 
 <file path=word/footer2.xml><?xml version="1.0" encoding="utf-8"?>
-<w:ftr xmlns:wpc="http://schemas.microsoft.com/office/word/2010/wordprocessingCanvas" xmlns:mc="http://schemas.openxmlformats.org/markup-compatibility/2006" xmlns:o="urn:schemas-microsoft-com:office:office" xmlns:r="http://schemas.openxmlformats.org/officeDocument/2006/relationships" xmlns:m="http://schemas.openxmlformats.org/officeDocument/2006/math" xmlns:v="urn:schemas-microsoft-com:vml" xmlns:wp14="http://schemas.microsoft.com/office/word/2010/wordprocessingDrawing" xmlns:wp="http://schemas.openxmlformats.org/drawingml/2006/wordprocessingDrawing" xmlns:w10="urn:schemas-microsoft-com:office:word" xmlns:w="http://schemas.openxmlformats.org/wordprocessingml/2006/main" xmlns:w14="http://schemas.microsoft.com/office/word/2010/wordml" xmlns:w15="http://schemas.microsoft.com/office/word/2012/wordml" xmlns:wpg="http://schemas.microsoft.com/office/word/2010/wordprocessingGroup" xmlns:wpi="http://schemas.microsoft.com/office/word/2010/wordprocessingInk" xmlns:wne="http://schemas.microsoft.com/office/word/2006/wordml" xmlns:wps="http://schemas.microsoft.com/office/word/2010/wordprocessingShape" mc:Ignorable="w14 w15 wp14">
+<w:ftr xmlns:wpc="http://schemas.microsoft.com/office/word/2010/wordprocessingCanvas" xmlns:cx="http://schemas.microsoft.com/office/drawing/2014/chartex" xmlns:cx1="http://schemas.microsoft.com/office/drawing/2015/9/8/chartex" xmlns:cx2="http://schemas.microsoft.com/office/drawing/2015/10/21/chartex" xmlns:cx3="http://schemas.microsoft.com/office/drawing/2016/5/9/chartex" xmlns:cx4="http://schemas.microsoft.com/office/drawing/2016/5/10/chartex" xmlns:cx5="http://schemas.microsoft.com/office/drawing/2016/5/11/chartex" xmlns:cx6="http://schemas.microsoft.com/office/drawing/2016/5/12/chartex" xmlns:cx7="http://schemas.microsoft.com/office/drawing/2016/5/13/chartex" xmlns:cx8="http://schemas.microsoft.com/office/drawing/2016/5/14/chartex" xmlns:mc="http://schemas.openxmlformats.org/markup-compatibility/2006" xmlns:aink="http://schemas.microsoft.com/office/drawing/2016/ink" xmlns:am3d="http://schemas.microsoft.com/office/drawing/2017/model3d" xmlns:o="urn:schemas-microsoft-com:office:office" xmlns:r="http://schemas.openxmlformats.org/officeDocument/2006/relationships" xmlns:m="http://schemas.openxmlformats.org/officeDocument/2006/math" xmlns:v="urn:schemas-microsoft-com:vml" xmlns:wp14="http://schemas.microsoft.com/office/word/2010/wordprocessingDrawing" xmlns:wp="http://schemas.openxmlformats.org/drawingml/2006/wordprocessingDrawing" xmlns:w10="urn:schemas-microsoft-com:office:word" xmlns:w="http://schemas.openxmlformats.org/wordprocessingml/2006/main" xmlns:w14="http://schemas.microsoft.com/office/word/2010/wordml" xmlns:w15="http://schemas.microsoft.com/office/word/2012/wordml" xmlns:w16cex="http://schemas.microsoft.com/office/word/2018/wordml/cex" xmlns:w16cid="http://schemas.microsoft.com/office/word/2016/wordml/cid" xmlns:w16="http://schemas.microsoft.com/office/word/2018/wordml" xmlns:w16se="http://schemas.microsoft.com/office/word/2015/wordml/symex" xmlns:wpg="http://schemas.microsoft.com/office/word/2010/wordprocessingGroup" xmlns:wpi="http://schemas.microsoft.com/office/word/2010/wordprocessingInk" xmlns:wne="http://schemas.microsoft.com/office/word/2006/wordml" xmlns:wps="http://schemas.microsoft.com/office/word/2010/wordprocessingShape" mc:Ignorable="w14 w15 w16se w16cid w16 w16cex wp14">
   <w:p>
     <w:pPr>
       <w:pBdr>
@@ -2116,7 +2571,7 @@
         <w:lang w:val="en-US"/>
       </w:rPr>
       <w:drawing>
-        <wp:inline distT="114300" distB="114300" distL="114300" distR="114300">
+        <wp:inline distT="114300" distB="114300" distL="114300" distR="114300" wp14:anchorId="1485332A" wp14:editId="55089A90">
           <wp:extent cx="5943600" cy="25400"/>
           <wp:effectExtent l="0" t="0" r="0" b="0"/>
           <wp:docPr id="8" name="image7.png" descr="horizontal line"/>
@@ -2163,14 +2618,14 @@
         <w:between w:val="nil"/>
       </w:pBdr>
     </w:pPr>
-    <w:bookmarkStart w:id="5" w:name="_w494w0yg8rg0" w:colFirst="0" w:colLast="0"/>
-    <w:bookmarkEnd w:id="5"/>
+    <w:bookmarkStart w:id="4" w:name="_w494w0yg8rg0" w:colFirst="0" w:colLast="0"/>
+    <w:bookmarkEnd w:id="4"/>
   </w:p>
 </w:ftr>
 </file>
 
 <file path=word/footnotes.xml><?xml version="1.0" encoding="utf-8"?>
-<w:footnotes xmlns:wpc="http://schemas.microsoft.com/office/word/2010/wordprocessingCanvas" xmlns:mc="http://schemas.openxmlformats.org/markup-compatibility/2006" xmlns:o="urn:schemas-microsoft-com:office:office" xmlns:r="http://schemas.openxmlformats.org/officeDocument/2006/relationships" xmlns:m="http://schemas.openxmlformats.org/officeDocument/2006/math" xmlns:v="urn:schemas-microsoft-com:vml" xmlns:wp14="http://schemas.microsoft.com/office/word/2010/wordprocessingDrawing" xmlns:wp="http://schemas.openxmlformats.org/drawingml/2006/wordprocessingDrawing" xmlns:w10="urn:schemas-microsoft-com:office:word" xmlns:w="http://schemas.openxmlformats.org/wordprocessingml/2006/main" xmlns:w14="http://schemas.microsoft.com/office/word/2010/wordml" xmlns:w15="http://schemas.microsoft.com/office/word/2012/wordml" xmlns:wpg="http://schemas.microsoft.com/office/word/2010/wordprocessingGroup" xmlns:wpi="http://schemas.microsoft.com/office/word/2010/wordprocessingInk" xmlns:wne="http://schemas.microsoft.com/office/word/2006/wordml" xmlns:wps="http://schemas.microsoft.com/office/word/2010/wordprocessingShape" mc:Ignorable="w14 w15 wp14">
+<w:footnotes xmlns:wpc="http://schemas.microsoft.com/office/word/2010/wordprocessingCanvas" xmlns:cx="http://schemas.microsoft.com/office/drawing/2014/chartex" xmlns:cx1="http://schemas.microsoft.com/office/drawing/2015/9/8/chartex" xmlns:cx2="http://schemas.microsoft.com/office/drawing/2015/10/21/chartex" xmlns:cx3="http://schemas.microsoft.com/office/drawing/2016/5/9/chartex" xmlns:cx4="http://schemas.microsoft.com/office/drawing/2016/5/10/chartex" xmlns:cx5="http://schemas.microsoft.com/office/drawing/2016/5/11/chartex" xmlns:cx6="http://schemas.microsoft.com/office/drawing/2016/5/12/chartex" xmlns:cx7="http://schemas.microsoft.com/office/drawing/2016/5/13/chartex" xmlns:cx8="http://schemas.microsoft.com/office/drawing/2016/5/14/chartex" xmlns:mc="http://schemas.openxmlformats.org/markup-compatibility/2006" xmlns:aink="http://schemas.microsoft.com/office/drawing/2016/ink" xmlns:am3d="http://schemas.microsoft.com/office/drawing/2017/model3d" xmlns:o="urn:schemas-microsoft-com:office:office" xmlns:r="http://schemas.openxmlformats.org/officeDocument/2006/relationships" xmlns:m="http://schemas.openxmlformats.org/officeDocument/2006/math" xmlns:v="urn:schemas-microsoft-com:vml" xmlns:wp14="http://schemas.microsoft.com/office/word/2010/wordprocessingDrawing" xmlns:wp="http://schemas.openxmlformats.org/drawingml/2006/wordprocessingDrawing" xmlns:w10="urn:schemas-microsoft-com:office:word" xmlns:w="http://schemas.openxmlformats.org/wordprocessingml/2006/main" xmlns:w14="http://schemas.microsoft.com/office/word/2010/wordml" xmlns:w15="http://schemas.microsoft.com/office/word/2012/wordml" xmlns:w16cex="http://schemas.microsoft.com/office/word/2018/wordml/cex" xmlns:w16cid="http://schemas.microsoft.com/office/word/2016/wordml/cid" xmlns:w16="http://schemas.microsoft.com/office/word/2018/wordml" xmlns:w16se="http://schemas.microsoft.com/office/word/2015/wordml/symex" xmlns:wpg="http://schemas.microsoft.com/office/word/2010/wordprocessingGroup" xmlns:wpi="http://schemas.microsoft.com/office/word/2010/wordprocessingInk" xmlns:wne="http://schemas.microsoft.com/office/word/2006/wordml" xmlns:wps="http://schemas.microsoft.com/office/word/2010/wordprocessingShape" mc:Ignorable="w14 w15 w16se w16cid w16 w16cex wp14">
   <w:footnote w:type="separator" w:id="-1">
     <w:p>
       <w:pPr>
@@ -2195,7 +2650,7 @@
 </file>
 
 <file path=word/header1.xml><?xml version="1.0" encoding="utf-8"?>
-<w:hdr xmlns:wpc="http://schemas.microsoft.com/office/word/2010/wordprocessingCanvas" xmlns:mc="http://schemas.openxmlformats.org/markup-compatibility/2006" xmlns:o="urn:schemas-microsoft-com:office:office" xmlns:r="http://schemas.openxmlformats.org/officeDocument/2006/relationships" xmlns:m="http://schemas.openxmlformats.org/officeDocument/2006/math" xmlns:v="urn:schemas-microsoft-com:vml" xmlns:wp14="http://schemas.microsoft.com/office/word/2010/wordprocessingDrawing" xmlns:wp="http://schemas.openxmlformats.org/drawingml/2006/wordprocessingDrawing" xmlns:w10="urn:schemas-microsoft-com:office:word" xmlns:w="http://schemas.openxmlformats.org/wordprocessingml/2006/main" xmlns:w14="http://schemas.microsoft.com/office/word/2010/wordml" xmlns:w15="http://schemas.microsoft.com/office/word/2012/wordml" xmlns:wpg="http://schemas.microsoft.com/office/word/2010/wordprocessingGroup" xmlns:wpi="http://schemas.microsoft.com/office/word/2010/wordprocessingInk" xmlns:wne="http://schemas.microsoft.com/office/word/2006/wordml" xmlns:wps="http://schemas.microsoft.com/office/word/2010/wordprocessingShape" mc:Ignorable="w14 w15 wp14">
+<w:hdr xmlns:wpc="http://schemas.microsoft.com/office/word/2010/wordprocessingCanvas" xmlns:cx="http://schemas.microsoft.com/office/drawing/2014/chartex" xmlns:cx1="http://schemas.microsoft.com/office/drawing/2015/9/8/chartex" xmlns:cx2="http://schemas.microsoft.com/office/drawing/2015/10/21/chartex" xmlns:cx3="http://schemas.microsoft.com/office/drawing/2016/5/9/chartex" xmlns:cx4="http://schemas.microsoft.com/office/drawing/2016/5/10/chartex" xmlns:cx5="http://schemas.microsoft.com/office/drawing/2016/5/11/chartex" xmlns:cx6="http://schemas.microsoft.com/office/drawing/2016/5/12/chartex" xmlns:cx7="http://schemas.microsoft.com/office/drawing/2016/5/13/chartex" xmlns:cx8="http://schemas.microsoft.com/office/drawing/2016/5/14/chartex" xmlns:mc="http://schemas.openxmlformats.org/markup-compatibility/2006" xmlns:aink="http://schemas.microsoft.com/office/drawing/2016/ink" xmlns:am3d="http://schemas.microsoft.com/office/drawing/2017/model3d" xmlns:o="urn:schemas-microsoft-com:office:office" xmlns:r="http://schemas.openxmlformats.org/officeDocument/2006/relationships" xmlns:m="http://schemas.openxmlformats.org/officeDocument/2006/math" xmlns:v="urn:schemas-microsoft-com:vml" xmlns:wp14="http://schemas.microsoft.com/office/word/2010/wordprocessingDrawing" xmlns:wp="http://schemas.openxmlformats.org/drawingml/2006/wordprocessingDrawing" xmlns:w10="urn:schemas-microsoft-com:office:word" xmlns:w="http://schemas.openxmlformats.org/wordprocessingml/2006/main" xmlns:w14="http://schemas.microsoft.com/office/word/2010/wordml" xmlns:w15="http://schemas.microsoft.com/office/word/2012/wordml" xmlns:w16cex="http://schemas.microsoft.com/office/word/2018/wordml/cex" xmlns:w16cid="http://schemas.microsoft.com/office/word/2016/wordml/cid" xmlns:w16="http://schemas.microsoft.com/office/word/2018/wordml" xmlns:w16se="http://schemas.microsoft.com/office/word/2015/wordml/symex" xmlns:wpg="http://schemas.microsoft.com/office/word/2010/wordprocessingGroup" xmlns:wpi="http://schemas.microsoft.com/office/word/2010/wordprocessingInk" xmlns:wne="http://schemas.microsoft.com/office/word/2006/wordml" xmlns:wps="http://schemas.microsoft.com/office/word/2010/wordprocessingShape" mc:Ignorable="w14 w15 w16se w16cid w16 w16cex wp14">
   <w:p>
     <w:pPr>
       <w:pStyle w:val="Subtitle"/>
@@ -2208,8 +2663,8 @@
       </w:pBdr>
       <w:spacing w:before="600"/>
     </w:pPr>
-    <w:bookmarkStart w:id="4" w:name="_leajue2ys1lr" w:colFirst="0" w:colLast="0"/>
-    <w:bookmarkEnd w:id="4"/>
+    <w:bookmarkStart w:id="3" w:name="_leajue2ys1lr" w:colFirst="0" w:colLast="0"/>
+    <w:bookmarkEnd w:id="3"/>
   </w:p>
   <w:p>
     <w:pPr>
@@ -2228,7 +2683,7 @@
         <w:lang w:val="en-US"/>
       </w:rPr>
       <w:drawing>
-        <wp:inline distT="114300" distB="114300" distL="114300" distR="114300">
+        <wp:inline distT="114300" distB="114300" distL="114300" distR="114300" wp14:anchorId="15719082" wp14:editId="40C195A1">
           <wp:extent cx="5943600" cy="25400"/>
           <wp:effectExtent l="0" t="0" r="0" b="0"/>
           <wp:docPr id="3" name="image2.png" descr="horizontal line"/>
@@ -2268,7 +2723,7 @@
 </file>
 
 <file path=word/header2.xml><?xml version="1.0" encoding="utf-8"?>
-<w:hdr xmlns:wpc="http://schemas.microsoft.com/office/word/2010/wordprocessingCanvas" xmlns:mc="http://schemas.openxmlformats.org/markup-compatibility/2006" xmlns:o="urn:schemas-microsoft-com:office:office" xmlns:r="http://schemas.openxmlformats.org/officeDocument/2006/relationships" xmlns:m="http://schemas.openxmlformats.org/officeDocument/2006/math" xmlns:v="urn:schemas-microsoft-com:vml" xmlns:wp14="http://schemas.microsoft.com/office/word/2010/wordprocessingDrawing" xmlns:wp="http://schemas.openxmlformats.org/drawingml/2006/wordprocessingDrawing" xmlns:w10="urn:schemas-microsoft-com:office:word" xmlns:w="http://schemas.openxmlformats.org/wordprocessingml/2006/main" xmlns:w14="http://schemas.microsoft.com/office/word/2010/wordml" xmlns:w15="http://schemas.microsoft.com/office/word/2012/wordml" xmlns:wpg="http://schemas.microsoft.com/office/word/2010/wordprocessingGroup" xmlns:wpi="http://schemas.microsoft.com/office/word/2010/wordprocessingInk" xmlns:wne="http://schemas.microsoft.com/office/word/2006/wordml" xmlns:wps="http://schemas.microsoft.com/office/word/2010/wordprocessingShape" mc:Ignorable="w14 w15 wp14">
+<w:hdr xmlns:wpc="http://schemas.microsoft.com/office/word/2010/wordprocessingCanvas" xmlns:cx="http://schemas.microsoft.com/office/drawing/2014/chartex" xmlns:cx1="http://schemas.microsoft.com/office/drawing/2015/9/8/chartex" xmlns:cx2="http://schemas.microsoft.com/office/drawing/2015/10/21/chartex" xmlns:cx3="http://schemas.microsoft.com/office/drawing/2016/5/9/chartex" xmlns:cx4="http://schemas.microsoft.com/office/drawing/2016/5/10/chartex" xmlns:cx5="http://schemas.microsoft.com/office/drawing/2016/5/11/chartex" xmlns:cx6="http://schemas.microsoft.com/office/drawing/2016/5/12/chartex" xmlns:cx7="http://schemas.microsoft.com/office/drawing/2016/5/13/chartex" xmlns:cx8="http://schemas.microsoft.com/office/drawing/2016/5/14/chartex" xmlns:mc="http://schemas.openxmlformats.org/markup-compatibility/2006" xmlns:aink="http://schemas.microsoft.com/office/drawing/2016/ink" xmlns:am3d="http://schemas.microsoft.com/office/drawing/2017/model3d" xmlns:o="urn:schemas-microsoft-com:office:office" xmlns:r="http://schemas.openxmlformats.org/officeDocument/2006/relationships" xmlns:m="http://schemas.openxmlformats.org/officeDocument/2006/math" xmlns:v="urn:schemas-microsoft-com:vml" xmlns:wp14="http://schemas.microsoft.com/office/word/2010/wordprocessingDrawing" xmlns:wp="http://schemas.openxmlformats.org/drawingml/2006/wordprocessingDrawing" xmlns:w10="urn:schemas-microsoft-com:office:word" xmlns:w="http://schemas.openxmlformats.org/wordprocessingml/2006/main" xmlns:w14="http://schemas.microsoft.com/office/word/2010/wordml" xmlns:w15="http://schemas.microsoft.com/office/word/2012/wordml" xmlns:w16cex="http://schemas.microsoft.com/office/word/2018/wordml/cex" xmlns:w16cid="http://schemas.microsoft.com/office/word/2016/wordml/cid" xmlns:w16="http://schemas.microsoft.com/office/word/2018/wordml" xmlns:w16se="http://schemas.microsoft.com/office/word/2015/wordml/symex" xmlns:wpg="http://schemas.microsoft.com/office/word/2010/wordprocessingGroup" xmlns:wpi="http://schemas.microsoft.com/office/word/2010/wordprocessingInk" xmlns:wne="http://schemas.microsoft.com/office/word/2006/wordml" xmlns:wps="http://schemas.microsoft.com/office/word/2010/wordprocessingShape" mc:Ignorable="w14 w15 w16se w16cid w16 w16cex wp14">
   <w:p>
     <w:pPr>
       <w:pBdr>
@@ -2284,8 +2739,8 @@
 </file>
 
 <file path=word/numbering.xml><?xml version="1.0" encoding="utf-8"?>
-<w:numbering xmlns:wpc="http://schemas.microsoft.com/office/word/2010/wordprocessingCanvas" xmlns:mc="http://schemas.openxmlformats.org/markup-compatibility/2006" xmlns:o="urn:schemas-microsoft-com:office:office" xmlns:r="http://schemas.openxmlformats.org/officeDocument/2006/relationships" xmlns:m="http://schemas.openxmlformats.org/officeDocument/2006/math" xmlns:v="urn:schemas-microsoft-com:vml" xmlns:wp14="http://schemas.microsoft.com/office/word/2010/wordprocessingDrawing" xmlns:wp="http://schemas.openxmlformats.org/drawingml/2006/wordprocessingDrawing" xmlns:w10="urn:schemas-microsoft-com:office:word" xmlns:w="http://schemas.openxmlformats.org/wordprocessingml/2006/main" xmlns:w14="http://schemas.microsoft.com/office/word/2010/wordml" xmlns:w15="http://schemas.microsoft.com/office/word/2012/wordml" xmlns:wpg="http://schemas.microsoft.com/office/word/2010/wordprocessingGroup" xmlns:wpi="http://schemas.microsoft.com/office/word/2010/wordprocessingInk" xmlns:wne="http://schemas.microsoft.com/office/word/2006/wordml" xmlns:wps="http://schemas.microsoft.com/office/word/2010/wordprocessingShape" mc:Ignorable="w14 w15 wp14">
-  <w:abstractNum w:abstractNumId="0">
+<w:numbering xmlns:wpc="http://schemas.microsoft.com/office/word/2010/wordprocessingCanvas" xmlns:cx="http://schemas.microsoft.com/office/drawing/2014/chartex" xmlns:cx1="http://schemas.microsoft.com/office/drawing/2015/9/8/chartex" xmlns:cx2="http://schemas.microsoft.com/office/drawing/2015/10/21/chartex" xmlns:cx3="http://schemas.microsoft.com/office/drawing/2016/5/9/chartex" xmlns:cx4="http://schemas.microsoft.com/office/drawing/2016/5/10/chartex" xmlns:cx5="http://schemas.microsoft.com/office/drawing/2016/5/11/chartex" xmlns:cx6="http://schemas.microsoft.com/office/drawing/2016/5/12/chartex" xmlns:cx7="http://schemas.microsoft.com/office/drawing/2016/5/13/chartex" xmlns:cx8="http://schemas.microsoft.com/office/drawing/2016/5/14/chartex" xmlns:mc="http://schemas.openxmlformats.org/markup-compatibility/2006" xmlns:aink="http://schemas.microsoft.com/office/drawing/2016/ink" xmlns:am3d="http://schemas.microsoft.com/office/drawing/2017/model3d" xmlns:o="urn:schemas-microsoft-com:office:office" xmlns:r="http://schemas.openxmlformats.org/officeDocument/2006/relationships" xmlns:m="http://schemas.openxmlformats.org/officeDocument/2006/math" xmlns:v="urn:schemas-microsoft-com:vml" xmlns:wp14="http://schemas.microsoft.com/office/word/2010/wordprocessingDrawing" xmlns:wp="http://schemas.openxmlformats.org/drawingml/2006/wordprocessingDrawing" xmlns:w10="urn:schemas-microsoft-com:office:word" xmlns:w="http://schemas.openxmlformats.org/wordprocessingml/2006/main" xmlns:w14="http://schemas.microsoft.com/office/word/2010/wordml" xmlns:w15="http://schemas.microsoft.com/office/word/2012/wordml" xmlns:w16cex="http://schemas.microsoft.com/office/word/2018/wordml/cex" xmlns:w16cid="http://schemas.microsoft.com/office/word/2016/wordml/cid" xmlns:w16="http://schemas.microsoft.com/office/word/2018/wordml" xmlns:w16se="http://schemas.microsoft.com/office/word/2015/wordml/symex" xmlns:wpg="http://schemas.microsoft.com/office/word/2010/wordprocessingGroup" xmlns:wpi="http://schemas.microsoft.com/office/word/2010/wordprocessingInk" xmlns:wne="http://schemas.microsoft.com/office/word/2006/wordml" xmlns:wps="http://schemas.microsoft.com/office/word/2010/wordprocessingShape" mc:Ignorable="w14 w15 w16se w16cid w16 w16cex wp14">
+  <w:abstractNum w:abstractNumId="0" w15:restartNumberingAfterBreak="0">
     <w:nsid w:val="146A6545"/>
     <w:multiLevelType w:val="multilevel"/>
     <w:tmpl w:val="887C5F20"/>
@@ -2398,7 +2853,7 @@
       </w:rPr>
     </w:lvl>
   </w:abstractNum>
-  <w:abstractNum w:abstractNumId="1">
+  <w:abstractNum w:abstractNumId="1" w15:restartNumberingAfterBreak="0">
     <w:nsid w:val="1AEF7A8C"/>
     <w:multiLevelType w:val="multilevel"/>
     <w:tmpl w:val="509016B8"/>
@@ -2511,7 +2966,7 @@
       </w:rPr>
     </w:lvl>
   </w:abstractNum>
-  <w:abstractNum w:abstractNumId="2">
+  <w:abstractNum w:abstractNumId="2" w15:restartNumberingAfterBreak="0">
     <w:nsid w:val="22F00B3B"/>
     <w:multiLevelType w:val="hybridMultilevel"/>
     <w:tmpl w:val="F8847B1A"/>
@@ -2624,7 +3079,7 @@
       </w:rPr>
     </w:lvl>
   </w:abstractNum>
-  <w:abstractNum w:abstractNumId="3">
+  <w:abstractNum w:abstractNumId="3" w15:restartNumberingAfterBreak="0">
     <w:nsid w:val="24ED5AF2"/>
     <w:multiLevelType w:val="hybridMultilevel"/>
     <w:tmpl w:val="30EE6848"/>
@@ -2737,7 +3192,7 @@
       </w:rPr>
     </w:lvl>
   </w:abstractNum>
-  <w:abstractNum w:abstractNumId="4">
+  <w:abstractNum w:abstractNumId="4" w15:restartNumberingAfterBreak="0">
     <w:nsid w:val="2DB6551A"/>
     <w:multiLevelType w:val="multilevel"/>
     <w:tmpl w:val="1FB258C2"/>
@@ -2850,7 +3305,7 @@
       </w:pPr>
     </w:lvl>
   </w:abstractNum>
-  <w:abstractNum w:abstractNumId="5">
+  <w:abstractNum w:abstractNumId="5" w15:restartNumberingAfterBreak="0">
     <w:nsid w:val="3B574900"/>
     <w:multiLevelType w:val="multilevel"/>
     <w:tmpl w:val="7980B040"/>
@@ -2963,7 +3418,7 @@
       </w:rPr>
     </w:lvl>
   </w:abstractNum>
-  <w:abstractNum w:abstractNumId="6">
+  <w:abstractNum w:abstractNumId="6" w15:restartNumberingAfterBreak="0">
     <w:nsid w:val="50784E20"/>
     <w:multiLevelType w:val="multilevel"/>
     <w:tmpl w:val="EA18529E"/>
@@ -3076,7 +3531,7 @@
       </w:rPr>
     </w:lvl>
   </w:abstractNum>
-  <w:abstractNum w:abstractNumId="7">
+  <w:abstractNum w:abstractNumId="7" w15:restartNumberingAfterBreak="0">
     <w:nsid w:val="72BB4AF7"/>
     <w:multiLevelType w:val="multilevel"/>
     <w:tmpl w:val="48E4D9FA"/>
@@ -3189,7 +3644,7 @@
       </w:rPr>
     </w:lvl>
   </w:abstractNum>
-  <w:abstractNum w:abstractNumId="8">
+  <w:abstractNum w:abstractNumId="8" w15:restartNumberingAfterBreak="0">
     <w:nsid w:val="78AB035A"/>
     <w:multiLevelType w:val="multilevel"/>
     <w:tmpl w:val="990A9EEA"/>
@@ -3304,7 +3759,7 @@
       </w:rPr>
     </w:lvl>
   </w:abstractNum>
-  <w:abstractNum w:abstractNumId="9">
+  <w:abstractNum w:abstractNumId="9" w15:restartNumberingAfterBreak="0">
     <w:nsid w:val="79B55C17"/>
     <w:multiLevelType w:val="multilevel"/>
     <w:tmpl w:val="5CAEF840"/>
@@ -3417,7 +3872,7 @@
       </w:rPr>
     </w:lvl>
   </w:abstractNum>
-  <w:abstractNum w:abstractNumId="10">
+  <w:abstractNum w:abstractNumId="10" w15:restartNumberingAfterBreak="0">
     <w:nsid w:val="7A556E26"/>
     <w:multiLevelType w:val="multilevel"/>
     <w:tmpl w:val="047C4728"/>
@@ -3567,7 +4022,7 @@
 </file>
 
 <file path=word/styles.xml><?xml version="1.0" encoding="utf-8"?>
-<w:styles xmlns:mc="http://schemas.openxmlformats.org/markup-compatibility/2006" xmlns:r="http://schemas.openxmlformats.org/officeDocument/2006/relationships" xmlns:w="http://schemas.openxmlformats.org/wordprocessingml/2006/main" xmlns:w14="http://schemas.microsoft.com/office/word/2010/wordml" xmlns:w15="http://schemas.microsoft.com/office/word/2012/wordml" mc:Ignorable="w14 w15">
+<w:styles xmlns:mc="http://schemas.openxmlformats.org/markup-compatibility/2006" xmlns:r="http://schemas.openxmlformats.org/officeDocument/2006/relationships" xmlns:w="http://schemas.openxmlformats.org/wordprocessingml/2006/main" xmlns:w14="http://schemas.microsoft.com/office/word/2010/wordml" xmlns:w15="http://schemas.microsoft.com/office/word/2012/wordml" xmlns:w16cex="http://schemas.microsoft.com/office/word/2018/wordml/cex" xmlns:w16cid="http://schemas.microsoft.com/office/word/2016/wordml/cid" xmlns:w16="http://schemas.microsoft.com/office/word/2018/wordml" xmlns:w16se="http://schemas.microsoft.com/office/word/2015/wordml/symex" mc:Ignorable="w14 w15 w16se w16cid w16 w16cex">
   <w:docDefaults>
     <w:rPrDefault>
       <w:rPr>
@@ -3584,7 +4039,7 @@
       </w:pPr>
     </w:pPrDefault>
   </w:docDefaults>
-  <w:latentStyles w:defLockedState="0" w:defUIPriority="99" w:defSemiHidden="0" w:defUnhideWhenUsed="0" w:defQFormat="0" w:count="371">
+  <w:latentStyles w:defLockedState="0" w:defUIPriority="99" w:defSemiHidden="0" w:defUnhideWhenUsed="0" w:defQFormat="0" w:count="376">
     <w:lsdException w:name="Normal" w:uiPriority="0" w:qFormat="1"/>
     <w:lsdException w:name="heading 1" w:uiPriority="9" w:qFormat="1"/>
     <w:lsdException w:name="heading 2" w:semiHidden="1" w:uiPriority="9" w:unhideWhenUsed="1" w:qFormat="1"/>
@@ -3690,7 +4145,6 @@
     <w:lsdException w:name="HTML Sample" w:semiHidden="1" w:unhideWhenUsed="1"/>
     <w:lsdException w:name="HTML Typewriter" w:semiHidden="1" w:unhideWhenUsed="1"/>
     <w:lsdException w:name="HTML Variable" w:semiHidden="1" w:unhideWhenUsed="1"/>
-    <w:lsdException w:name="Normal Table" w:semiHidden="1" w:unhideWhenUsed="1"/>
     <w:lsdException w:name="annotation subject" w:semiHidden="1" w:unhideWhenUsed="1"/>
     <w:lsdException w:name="No List" w:semiHidden="1" w:unhideWhenUsed="1"/>
     <w:lsdException w:name="Outline List 1" w:semiHidden="1" w:unhideWhenUsed="1"/>
@@ -3733,11 +4187,8 @@
     <w:lsdException w:name="Table Contemporary" w:semiHidden="1" w:unhideWhenUsed="1"/>
     <w:lsdException w:name="Table Elegant" w:semiHidden="1" w:unhideWhenUsed="1"/>
     <w:lsdException w:name="Table Professional" w:semiHidden="1" w:unhideWhenUsed="1"/>
-    <w:lsdException w:name="Table Subtle 1" w:semiHidden="1" w:unhideWhenUsed="1"/>
     <w:lsdException w:name="Table Subtle 2" w:semiHidden="1" w:unhideWhenUsed="1"/>
     <w:lsdException w:name="Table Web 1" w:semiHidden="1" w:unhideWhenUsed="1"/>
-    <w:lsdException w:name="Table Web 2" w:semiHidden="1" w:unhideWhenUsed="1"/>
-    <w:lsdException w:name="Table Web 3" w:semiHidden="1" w:unhideWhenUsed="1"/>
     <w:lsdException w:name="Balloon Text" w:semiHidden="1" w:unhideWhenUsed="1"/>
     <w:lsdException w:name="Table Grid" w:uiPriority="39"/>
     <w:lsdException w:name="Table Theme" w:semiHidden="1" w:unhideWhenUsed="1"/>
@@ -3956,6 +4407,11 @@
     <w:lsdException w:name="List Table 5 Dark Accent 6" w:uiPriority="50"/>
     <w:lsdException w:name="List Table 6 Colorful Accent 6" w:uiPriority="51"/>
     <w:lsdException w:name="List Table 7 Colorful Accent 6" w:uiPriority="52"/>
+    <w:lsdException w:name="Mention" w:semiHidden="1" w:unhideWhenUsed="1"/>
+    <w:lsdException w:name="Smart Hyperlink" w:semiHidden="1" w:unhideWhenUsed="1"/>
+    <w:lsdException w:name="Hashtag" w:semiHidden="1" w:unhideWhenUsed="1"/>
+    <w:lsdException w:name="Unresolved Mention" w:semiHidden="1" w:unhideWhenUsed="1"/>
+    <w:lsdException w:name="Smart Link" w:semiHidden="1" w:unhideWhenUsed="1"/>
   </w:latentStyles>
   <w:style w:type="paragraph" w:default="1" w:styleId="Normal">
     <w:name w:val="Normal"/>
@@ -4109,7 +4565,6 @@
     <w:tblPr>
       <w:tblStyleRowBandSize w:val="1"/>
       <w:tblStyleColBandSize w:val="1"/>
-      <w:tblInd w:w="0" w:type="dxa"/>
       <w:tblCellMar>
         <w:top w:w="100" w:type="dxa"/>
         <w:left w:w="100" w:type="dxa"/>
@@ -4123,7 +4578,6 @@
     <w:tblPr>
       <w:tblStyleRowBandSize w:val="1"/>
       <w:tblStyleColBandSize w:val="1"/>
-      <w:tblInd w:w="0" w:type="dxa"/>
       <w:tblCellMar>
         <w:top w:w="100" w:type="dxa"/>
         <w:left w:w="100" w:type="dxa"/>
@@ -4137,7 +4591,6 @@
     <w:tblPr>
       <w:tblStyleRowBandSize w:val="1"/>
       <w:tblStyleColBandSize w:val="1"/>
-      <w:tblInd w:w="0" w:type="dxa"/>
       <w:tblCellMar>
         <w:top w:w="100" w:type="dxa"/>
         <w:left w:w="100" w:type="dxa"/>
@@ -4151,7 +4604,6 @@
     <w:tblPr>
       <w:tblStyleRowBandSize w:val="1"/>
       <w:tblStyleColBandSize w:val="1"/>
-      <w:tblInd w:w="0" w:type="dxa"/>
       <w:tblCellMar>
         <w:top w:w="100" w:type="dxa"/>
         <w:left w:w="100" w:type="dxa"/>
@@ -4165,7 +4617,6 @@
     <w:tblPr>
       <w:tblStyleRowBandSize w:val="1"/>
       <w:tblStyleColBandSize w:val="1"/>
-      <w:tblInd w:w="0" w:type="dxa"/>
       <w:tblCellMar>
         <w:top w:w="100" w:type="dxa"/>
         <w:left w:w="100" w:type="dxa"/>
@@ -4179,7 +4630,6 @@
     <w:tblPr>
       <w:tblStyleRowBandSize w:val="1"/>
       <w:tblStyleColBandSize w:val="1"/>
-      <w:tblInd w:w="0" w:type="dxa"/>
       <w:tblCellMar>
         <w:top w:w="100" w:type="dxa"/>
         <w:left w:w="100" w:type="dxa"/>
@@ -4193,7 +4643,6 @@
     <w:tblPr>
       <w:tblStyleRowBandSize w:val="1"/>
       <w:tblStyleColBandSize w:val="1"/>
-      <w:tblInd w:w="0" w:type="dxa"/>
       <w:tblCellMar>
         <w:top w:w="100" w:type="dxa"/>
         <w:left w:w="100" w:type="dxa"/>
@@ -4207,7 +4656,6 @@
     <w:tblPr>
       <w:tblStyleRowBandSize w:val="1"/>
       <w:tblStyleColBandSize w:val="1"/>
-      <w:tblInd w:w="0" w:type="dxa"/>
       <w:tblCellMar>
         <w:top w:w="100" w:type="dxa"/>
         <w:left w:w="100" w:type="dxa"/>
@@ -4221,7 +4669,6 @@
     <w:tblPr>
       <w:tblStyleRowBandSize w:val="1"/>
       <w:tblStyleColBandSize w:val="1"/>
-      <w:tblInd w:w="0" w:type="dxa"/>
       <w:tblCellMar>
         <w:top w:w="100" w:type="dxa"/>
         <w:left w:w="100" w:type="dxa"/>
@@ -4235,7 +4682,6 @@
     <w:tblPr>
       <w:tblStyleRowBandSize w:val="1"/>
       <w:tblStyleColBandSize w:val="1"/>
-      <w:tblInd w:w="0" w:type="dxa"/>
       <w:tblCellMar>
         <w:top w:w="100" w:type="dxa"/>
         <w:left w:w="100" w:type="dxa"/>
@@ -4249,7 +4695,6 @@
     <w:tblPr>
       <w:tblStyleRowBandSize w:val="1"/>
       <w:tblStyleColBandSize w:val="1"/>
-      <w:tblInd w:w="0" w:type="dxa"/>
       <w:tblCellMar>
         <w:top w:w="100" w:type="dxa"/>
         <w:left w:w="100" w:type="dxa"/>

</xml_diff>

<commit_message>
small changes on report doc
</commit_message>
<xml_diff>
--- a/Assignment_4/Report.docx
+++ b/Assignment_4/Report.docx
@@ -320,13 +320,23 @@
           <w:szCs w:val="24"/>
         </w:rPr>
       </w:pPr>
-      <w:r>
-        <w:rPr>
-          <w:rFonts w:ascii="Times New Roman" w:eastAsia="Times New Roman" w:hAnsi="Times New Roman" w:cs="Times New Roman"/>
-          <w:sz w:val="24"/>
-          <w:szCs w:val="24"/>
-        </w:rPr>
-        <w:t>Madhurima Chatterjee (001003806)</w:t>
+      <w:proofErr w:type="spellStart"/>
+      <w:r>
+        <w:rPr>
+          <w:rFonts w:ascii="Times New Roman" w:eastAsia="Times New Roman" w:hAnsi="Times New Roman" w:cs="Times New Roman"/>
+          <w:sz w:val="24"/>
+          <w:szCs w:val="24"/>
+        </w:rPr>
+        <w:t>Madhurima</w:t>
+      </w:r>
+      <w:proofErr w:type="spellEnd"/>
+      <w:r>
+        <w:rPr>
+          <w:rFonts w:ascii="Times New Roman" w:eastAsia="Times New Roman" w:hAnsi="Times New Roman" w:cs="Times New Roman"/>
+          <w:sz w:val="24"/>
+          <w:szCs w:val="24"/>
+        </w:rPr>
+        <w:t xml:space="preserve"> Chatterjee (001003806)</w:t>
       </w:r>
     </w:p>
     <w:p>
@@ -346,13 +356,23 @@
           <w:szCs w:val="24"/>
         </w:rPr>
       </w:pPr>
-      <w:r>
-        <w:rPr>
-          <w:rFonts w:ascii="Times New Roman" w:eastAsia="Times New Roman" w:hAnsi="Times New Roman" w:cs="Times New Roman"/>
-          <w:sz w:val="24"/>
-          <w:szCs w:val="24"/>
-        </w:rPr>
-        <w:t>Arthi Ganesan (001038375)</w:t>
+      <w:proofErr w:type="spellStart"/>
+      <w:r>
+        <w:rPr>
+          <w:rFonts w:ascii="Times New Roman" w:eastAsia="Times New Roman" w:hAnsi="Times New Roman" w:cs="Times New Roman"/>
+          <w:sz w:val="24"/>
+          <w:szCs w:val="24"/>
+        </w:rPr>
+        <w:t>Arthi</w:t>
+      </w:r>
+      <w:proofErr w:type="spellEnd"/>
+      <w:r>
+        <w:rPr>
+          <w:rFonts w:ascii="Times New Roman" w:eastAsia="Times New Roman" w:hAnsi="Times New Roman" w:cs="Times New Roman"/>
+          <w:sz w:val="24"/>
+          <w:szCs w:val="24"/>
+        </w:rPr>
+        <w:t xml:space="preserve"> Ganesan (001038375)</w:t>
       </w:r>
     </w:p>
     <w:p>
@@ -372,13 +392,23 @@
           <w:szCs w:val="24"/>
         </w:rPr>
       </w:pPr>
-      <w:r>
-        <w:rPr>
-          <w:rFonts w:ascii="Times New Roman" w:eastAsia="Times New Roman" w:hAnsi="Times New Roman" w:cs="Times New Roman"/>
-          <w:sz w:val="24"/>
-          <w:szCs w:val="24"/>
-        </w:rPr>
-        <w:t>Vishakha Vinayak (001550683)</w:t>
+      <w:proofErr w:type="spellStart"/>
+      <w:r>
+        <w:rPr>
+          <w:rFonts w:ascii="Times New Roman" w:eastAsia="Times New Roman" w:hAnsi="Times New Roman" w:cs="Times New Roman"/>
+          <w:sz w:val="24"/>
+          <w:szCs w:val="24"/>
+        </w:rPr>
+        <w:t>Vishakha</w:t>
+      </w:r>
+      <w:proofErr w:type="spellEnd"/>
+      <w:r>
+        <w:rPr>
+          <w:rFonts w:ascii="Times New Roman" w:eastAsia="Times New Roman" w:hAnsi="Times New Roman" w:cs="Times New Roman"/>
+          <w:sz w:val="24"/>
+          <w:szCs w:val="24"/>
+        </w:rPr>
+        <w:t xml:space="preserve"> Vinayak (001550683)</w:t>
       </w:r>
     </w:p>
     <w:p>
@@ -735,11 +765,32 @@
         <w:shd w:val="clear" w:color="auto" w:fill="FFFFFF"/>
         <w:spacing w:before="0" w:beforeAutospacing="0"/>
         <w:rPr>
+          <w:rFonts w:ascii="Arial" w:hAnsi="Arial" w:cs="Arial"/>
+          <w:b/>
+          <w:color w:val="222222"/>
+          <w:sz w:val="28"/>
+          <w:szCs w:val="28"/>
+        </w:rPr>
+      </w:pPr>
+      <w:r>
+        <w:rPr>
           <w:b/>
           <w:sz w:val="34"/>
           <w:szCs w:val="34"/>
         </w:rPr>
-      </w:pPr>
+        <w:lastRenderedPageBreak/>
+        <w:t>Detailed Analysis</w:t>
+      </w:r>
+      <w:r>
+        <w:rPr>
+          <w:rFonts w:ascii="Arial" w:hAnsi="Arial" w:cs="Arial"/>
+          <w:b/>
+          <w:color w:val="222222"/>
+          <w:sz w:val="28"/>
+          <w:szCs w:val="28"/>
+        </w:rPr>
+        <w:t>:</w:t>
+      </w:r>
     </w:p>
     <w:p>
       <w:pPr>
@@ -747,11 +798,40 @@
         <w:shd w:val="clear" w:color="auto" w:fill="FFFFFF"/>
         <w:spacing w:before="0" w:beforeAutospacing="0"/>
         <w:rPr>
-          <w:b/>
-          <w:sz w:val="34"/>
-          <w:szCs w:val="34"/>
-        </w:rPr>
-      </w:pPr>
+          <w:color w:val="222222"/>
+        </w:rPr>
+      </w:pPr>
+      <w:r>
+        <w:rPr>
+          <w:color w:val="222222"/>
+        </w:rPr>
+        <w:t>In our online car renta</w:t>
+      </w:r>
+      <w:r>
+        <w:rPr>
+          <w:color w:val="222222"/>
+        </w:rPr>
+        <w:t xml:space="preserve">l, the user can register in the </w:t>
+      </w:r>
+      <w:r>
+        <w:rPr>
+          <w:color w:val="222222"/>
+        </w:rPr>
+        <w:t>database as a user. After the registration process is finished, the user will be able to log in to the login form and will be able to search and book a ride according to their requirements and budget.</w:t>
+      </w:r>
+      <w:r>
+        <w:rPr>
+          <w:color w:val="222222"/>
+        </w:rPr>
+        <w:t xml:space="preserve"> </w:t>
+      </w:r>
+      <w:r>
+        <w:rPr>
+          <w:color w:val="222222"/>
+          <w:shd w:val="clear" w:color="auto" w:fill="FFFFFF"/>
+        </w:rPr>
+        <w:t>In car rental service, the user can book a ride for a short period of time and pay according to their duration of using this service. This service will work 24 hours a day and 7 days a week.</w:t>
+      </w:r>
     </w:p>
     <w:p>
       <w:pPr>
@@ -759,79 +839,6 @@
         <w:shd w:val="clear" w:color="auto" w:fill="FFFFFF"/>
         <w:spacing w:before="0" w:beforeAutospacing="0"/>
         <w:rPr>
-          <w:rFonts w:ascii="Arial" w:hAnsi="Arial" w:cs="Arial"/>
-          <w:b/>
-          <w:color w:val="222222"/>
-          <w:sz w:val="28"/>
-          <w:szCs w:val="28"/>
-        </w:rPr>
-      </w:pPr>
-      <w:r>
-        <w:rPr>
-          <w:b/>
-          <w:sz w:val="34"/>
-          <w:szCs w:val="34"/>
-        </w:rPr>
-        <w:t>Detailed Analysis</w:t>
-      </w:r>
-      <w:r>
-        <w:rPr>
-          <w:rFonts w:ascii="Arial" w:hAnsi="Arial" w:cs="Arial"/>
-          <w:b/>
-          <w:color w:val="222222"/>
-          <w:sz w:val="28"/>
-          <w:szCs w:val="28"/>
-        </w:rPr>
-        <w:t>:</w:t>
-      </w:r>
-    </w:p>
-    <w:p>
-      <w:pPr>
-        <w:pStyle w:val="NormalWeb"/>
-        <w:shd w:val="clear" w:color="auto" w:fill="FFFFFF"/>
-        <w:spacing w:before="0" w:beforeAutospacing="0"/>
-        <w:rPr>
-          <w:color w:val="222222"/>
-        </w:rPr>
-      </w:pPr>
-      <w:r>
-        <w:rPr>
-          <w:color w:val="222222"/>
-        </w:rPr>
-        <w:t>In our online car renta</w:t>
-      </w:r>
-      <w:r>
-        <w:rPr>
-          <w:color w:val="222222"/>
-        </w:rPr>
-        <w:t xml:space="preserve">l, the user can register in the </w:t>
-      </w:r>
-      <w:r>
-        <w:rPr>
-          <w:color w:val="222222"/>
-        </w:rPr>
-        <w:t>database as a user. After the registration process is finished, the user will be able to log in to the login form and will be able to search and book a ride according to their requirements and budget.</w:t>
-      </w:r>
-      <w:r>
-        <w:rPr>
-          <w:color w:val="222222"/>
-        </w:rPr>
-        <w:t xml:space="preserve"> </w:t>
-      </w:r>
-      <w:r>
-        <w:rPr>
-          <w:color w:val="222222"/>
-          <w:shd w:val="clear" w:color="auto" w:fill="FFFFFF"/>
-        </w:rPr>
-        <w:t>In car rental service, the user can book a ride for a short period of time and pay according to their duration of using this service. This service will work 24 hours a day and 7 days a week.</w:t>
-      </w:r>
-    </w:p>
-    <w:p>
-      <w:pPr>
-        <w:pStyle w:val="NormalWeb"/>
-        <w:shd w:val="clear" w:color="auto" w:fill="FFFFFF"/>
-        <w:spacing w:before="0" w:beforeAutospacing="0"/>
-        <w:rPr>
           <w:color w:val="222222"/>
         </w:rPr>
       </w:pPr>
@@ -845,7 +852,21 @@
         <w:rPr>
           <w:color w:val="222222"/>
         </w:rPr>
-        <w:t>also give the sale and purchase service to our user in which the u</w:t>
+        <w:t xml:space="preserve">also </w:t>
+      </w:r>
+      <w:proofErr w:type="gramStart"/>
+      <w:r>
+        <w:rPr>
+          <w:color w:val="222222"/>
+        </w:rPr>
+        <w:t>give</w:t>
+      </w:r>
+      <w:proofErr w:type="gramEnd"/>
+      <w:r>
+        <w:rPr>
+          <w:color w:val="222222"/>
+        </w:rPr>
+        <w:t xml:space="preserve"> the sale and purchase service to our user in which the u</w:t>
       </w:r>
       <w:r>
         <w:rPr>
@@ -1383,6 +1404,30 @@
         <w:spacing w:line="276" w:lineRule="auto"/>
         <w:ind w:left="0"/>
         <w:rPr>
+          <w:rFonts w:ascii="Times New Roman" w:eastAsia="Times New Roman" w:hAnsi="Times New Roman" w:cs="Times New Roman"/>
+          <w:sz w:val="34"/>
+          <w:szCs w:val="34"/>
+        </w:rPr>
+      </w:pPr>
+    </w:p>
+    <w:p>
+      <w:pPr>
+        <w:pStyle w:val="Heading1"/>
+        <w:spacing w:line="276" w:lineRule="auto"/>
+        <w:ind w:left="0"/>
+        <w:rPr>
+          <w:rFonts w:ascii="Times New Roman" w:eastAsia="Times New Roman" w:hAnsi="Times New Roman" w:cs="Times New Roman"/>
+          <w:sz w:val="34"/>
+          <w:szCs w:val="34"/>
+        </w:rPr>
+      </w:pPr>
+    </w:p>
+    <w:p>
+      <w:pPr>
+        <w:pStyle w:val="Heading1"/>
+        <w:spacing w:line="276" w:lineRule="auto"/>
+        <w:ind w:left="0"/>
+        <w:rPr>
           <w:rFonts w:ascii="Times New Roman" w:hAnsi="Times New Roman" w:cs="Times New Roman"/>
           <w:sz w:val="34"/>
           <w:szCs w:val="34"/>
@@ -1408,7 +1453,6 @@
         <w:t>Hotel reservations from local hotels</w:t>
       </w:r>
     </w:p>
-    <w:p/>
     <w:p/>
     <w:p>
       <w:r>
@@ -1545,7 +1589,53 @@
           <w:sz w:val="24"/>
           <w:szCs w:val="24"/>
         </w:rPr>
-        <w:t xml:space="preserve"> Booking is an interface which can be declared to provide the operations such as doBooking(), cancelBooking() to the classes Employee, Travel Agent and Client where the implementation of those methods can be done. Here the relationship between</w:t>
+        <w:t xml:space="preserve"> Booking is an interface which can be declared to provide the operations such as </w:t>
+      </w:r>
+      <w:proofErr w:type="spellStart"/>
+      <w:proofErr w:type="gramStart"/>
+      <w:r>
+        <w:rPr>
+          <w:rFonts w:ascii="Times New Roman" w:hAnsi="Times New Roman" w:cs="Times New Roman"/>
+          <w:sz w:val="24"/>
+          <w:szCs w:val="24"/>
+        </w:rPr>
+        <w:t>doBooking</w:t>
+      </w:r>
+      <w:proofErr w:type="spellEnd"/>
+      <w:r>
+        <w:rPr>
+          <w:rFonts w:ascii="Times New Roman" w:hAnsi="Times New Roman" w:cs="Times New Roman"/>
+          <w:sz w:val="24"/>
+          <w:szCs w:val="24"/>
+        </w:rPr>
+        <w:t>(</w:t>
+      </w:r>
+      <w:proofErr w:type="gramEnd"/>
+      <w:r>
+        <w:rPr>
+          <w:rFonts w:ascii="Times New Roman" w:hAnsi="Times New Roman" w:cs="Times New Roman"/>
+          <w:sz w:val="24"/>
+          <w:szCs w:val="24"/>
+        </w:rPr>
+        <w:t xml:space="preserve">), </w:t>
+      </w:r>
+      <w:proofErr w:type="spellStart"/>
+      <w:r>
+        <w:rPr>
+          <w:rFonts w:ascii="Times New Roman" w:hAnsi="Times New Roman" w:cs="Times New Roman"/>
+          <w:sz w:val="24"/>
+          <w:szCs w:val="24"/>
+        </w:rPr>
+        <w:t>cancelBooking</w:t>
+      </w:r>
+      <w:proofErr w:type="spellEnd"/>
+      <w:r>
+        <w:rPr>
+          <w:rFonts w:ascii="Times New Roman" w:hAnsi="Times New Roman" w:cs="Times New Roman"/>
+          <w:sz w:val="24"/>
+          <w:szCs w:val="24"/>
+        </w:rPr>
+        <w:t>() to the classes Employee, Travel Agent and Client where the implementation of those methods can be done. Here the relationship between</w:t>
       </w:r>
       <w:r>
         <w:rPr>
@@ -1956,7 +2046,6 @@
         <w:t>Multiple stops on travel plan</w:t>
       </w:r>
     </w:p>
-    <w:p/>
     <w:p/>
     <w:p>
       <w:r>
@@ -2024,6 +2113,18 @@
         <w:shd w:val="clear" w:color="auto" w:fill="FFFFFF"/>
         <w:spacing w:before="0" w:beforeAutospacing="0"/>
         <w:rPr>
+          <w:b/>
+          <w:sz w:val="34"/>
+          <w:szCs w:val="34"/>
+        </w:rPr>
+      </w:pPr>
+    </w:p>
+    <w:p>
+      <w:pPr>
+        <w:pStyle w:val="NormalWeb"/>
+        <w:shd w:val="clear" w:color="auto" w:fill="FFFFFF"/>
+        <w:spacing w:before="0" w:beforeAutospacing="0"/>
+        <w:rPr>
           <w:rFonts w:ascii="Arial" w:hAnsi="Arial" w:cs="Arial"/>
           <w:b/>
           <w:color w:val="222222"/>
@@ -2333,79 +2434,6 @@
           </wp:inline>
         </w:drawing>
       </w:r>
-    </w:p>
-    <w:p>
-      <w:pPr>
-        <w:pStyle w:val="NormalWeb"/>
-        <w:shd w:val="clear" w:color="auto" w:fill="FFFFFF"/>
-        <w:spacing w:before="0" w:beforeAutospacing="0"/>
-      </w:pPr>
-    </w:p>
-    <w:p/>
-    <w:p>
-      <w:pPr>
-        <w:pStyle w:val="NormalWeb"/>
-        <w:shd w:val="clear" w:color="auto" w:fill="FFFFFF"/>
-        <w:spacing w:before="0" w:beforeAutospacing="0"/>
-      </w:pPr>
-    </w:p>
-    <w:p>
-      <w:pPr>
-        <w:pStyle w:val="NormalWeb"/>
-        <w:shd w:val="clear" w:color="auto" w:fill="FFFFFF"/>
-        <w:spacing w:before="0" w:beforeAutospacing="0"/>
-      </w:pPr>
-    </w:p>
-    <w:p>
-      <w:pPr>
-        <w:pStyle w:val="NormalWeb"/>
-        <w:shd w:val="clear" w:color="auto" w:fill="FFFFFF"/>
-        <w:spacing w:before="0" w:beforeAutospacing="0"/>
-      </w:pPr>
-    </w:p>
-    <w:p>
-      <w:pPr>
-        <w:pStyle w:val="NormalWeb"/>
-        <w:shd w:val="clear" w:color="auto" w:fill="FFFFFF"/>
-        <w:spacing w:before="0" w:beforeAutospacing="0"/>
-      </w:pPr>
-    </w:p>
-    <w:p>
-      <w:pPr>
-        <w:pStyle w:val="NormalWeb"/>
-        <w:shd w:val="clear" w:color="auto" w:fill="FFFFFF"/>
-        <w:spacing w:before="0" w:beforeAutospacing="0"/>
-        <w:rPr>
-          <w:b/>
-          <w:color w:val="222222"/>
-          <w:sz w:val="28"/>
-          <w:szCs w:val="28"/>
-          <w:shd w:val="clear" w:color="auto" w:fill="FFFFFF"/>
-        </w:rPr>
-      </w:pPr>
-    </w:p>
-    <w:p>
-      <w:pPr>
-        <w:pStyle w:val="NormalWeb"/>
-        <w:shd w:val="clear" w:color="auto" w:fill="FFFFFF"/>
-        <w:spacing w:before="0" w:beforeAutospacing="0"/>
-        <w:rPr>
-          <w:b/>
-          <w:color w:val="222222"/>
-          <w:sz w:val="28"/>
-          <w:szCs w:val="28"/>
-          <w:shd w:val="clear" w:color="auto" w:fill="FFFFFF"/>
-        </w:rPr>
-      </w:pPr>
-    </w:p>
-    <w:p>
-      <w:pPr>
-        <w:rPr>
-          <w:rFonts w:ascii="Times New Roman" w:hAnsi="Times New Roman" w:cs="Times New Roman"/>
-          <w:sz w:val="24"/>
-          <w:szCs w:val="24"/>
-        </w:rPr>
-      </w:pPr>
     </w:p>
     <w:sectPr>
       <w:headerReference w:type="default" r:id="rId12"/>
@@ -4145,6 +4173,7 @@
     <w:lsdException w:name="HTML Sample" w:semiHidden="1" w:unhideWhenUsed="1"/>
     <w:lsdException w:name="HTML Typewriter" w:semiHidden="1" w:unhideWhenUsed="1"/>
     <w:lsdException w:name="HTML Variable" w:semiHidden="1" w:unhideWhenUsed="1"/>
+    <w:lsdException w:name="Normal Table" w:semiHidden="1" w:unhideWhenUsed="1"/>
     <w:lsdException w:name="annotation subject" w:semiHidden="1" w:unhideWhenUsed="1"/>
     <w:lsdException w:name="No List" w:semiHidden="1" w:unhideWhenUsed="1"/>
     <w:lsdException w:name="Outline List 1" w:semiHidden="1" w:unhideWhenUsed="1"/>
@@ -4187,8 +4216,11 @@
     <w:lsdException w:name="Table Contemporary" w:semiHidden="1" w:unhideWhenUsed="1"/>
     <w:lsdException w:name="Table Elegant" w:semiHidden="1" w:unhideWhenUsed="1"/>
     <w:lsdException w:name="Table Professional" w:semiHidden="1" w:unhideWhenUsed="1"/>
+    <w:lsdException w:name="Table Subtle 1" w:semiHidden="1" w:unhideWhenUsed="1"/>
     <w:lsdException w:name="Table Subtle 2" w:semiHidden="1" w:unhideWhenUsed="1"/>
     <w:lsdException w:name="Table Web 1" w:semiHidden="1" w:unhideWhenUsed="1"/>
+    <w:lsdException w:name="Table Web 2" w:semiHidden="1" w:unhideWhenUsed="1"/>
+    <w:lsdException w:name="Table Web 3" w:semiHidden="1" w:unhideWhenUsed="1"/>
     <w:lsdException w:name="Balloon Text" w:semiHidden="1" w:unhideWhenUsed="1"/>
     <w:lsdException w:name="Table Grid" w:uiPriority="39"/>
     <w:lsdException w:name="Table Theme" w:semiHidden="1" w:unhideWhenUsed="1"/>
@@ -4707,7 +4739,6 @@
     <w:name w:val="Normal (Web)"/>
     <w:basedOn w:val="Normal"/>
     <w:uiPriority w:val="99"/>
-    <w:semiHidden/>
     <w:unhideWhenUsed/>
     <w:rsid w:val="005B4CCC"/>
     <w:pPr>

</xml_diff>